<commit_message>
Form now displays file and can replace with new data. Save has not been tested.
</commit_message>
<xml_diff>
--- a/User Stories.docx
+++ b/User Stories.docx
@@ -92,6 +92,11 @@
         </w:drawing>
       </w:r>
     </w:p>
+    <w:p>
+      <w:r>
+        <w:br w:type="page"/>
+      </w:r>
+    </w:p>
     <w:sdt>
       <w:sdtPr>
         <w:rPr>
@@ -144,7 +149,7 @@
           <w:r>
             <w:fldChar w:fldCharType="separate"/>
           </w:r>
-          <w:hyperlink w:anchor="_Toc436264042" w:history="1">
+          <w:hyperlink w:anchor="_Toc436286502" w:history="1">
             <w:r>
               <w:rPr>
                 <w:rStyle w:val="Hyperlink"/>
@@ -185,7 +190,7 @@
                 <w:noProof/>
                 <w:webHidden/>
               </w:rPr>
-              <w:instrText xml:space="preserve"> PAGEREF _Toc436264042 \h </w:instrText>
+              <w:instrText xml:space="preserve"> PAGEREF _Toc436286502 \h </w:instrText>
             </w:r>
             <w:r>
               <w:rPr>
@@ -205,7 +210,7 @@
                 <w:noProof/>
                 <w:webHidden/>
               </w:rPr>
-              <w:t>1</w:t>
+              <w:t>2</w:t>
             </w:r>
             <w:r>
               <w:rPr>
@@ -228,7 +233,7 @@
               <w:lang w:eastAsia="en-GB"/>
             </w:rPr>
           </w:pPr>
-          <w:hyperlink w:anchor="_Toc436264043" w:history="1">
+          <w:hyperlink w:anchor="_Toc436286503" w:history="1">
             <w:r>
               <w:rPr>
                 <w:rStyle w:val="Hyperlink"/>
@@ -269,7 +274,7 @@
                 <w:noProof/>
                 <w:webHidden/>
               </w:rPr>
-              <w:instrText xml:space="preserve"> PAGEREF _Toc436264043 \h </w:instrText>
+              <w:instrText xml:space="preserve"> PAGEREF _Toc436286503 \h </w:instrText>
             </w:r>
             <w:r>
               <w:rPr>
@@ -289,7 +294,7 @@
                 <w:noProof/>
                 <w:webHidden/>
               </w:rPr>
-              <w:t>1</w:t>
+              <w:t>2</w:t>
             </w:r>
             <w:r>
               <w:rPr>
@@ -312,7 +317,7 @@
               <w:lang w:eastAsia="en-GB"/>
             </w:rPr>
           </w:pPr>
-          <w:hyperlink w:anchor="_Toc436264044" w:history="1">
+          <w:hyperlink w:anchor="_Toc436286504" w:history="1">
             <w:r>
               <w:rPr>
                 <w:rStyle w:val="Hyperlink"/>
@@ -332,7 +337,7 @@
                 <w:rStyle w:val="Hyperlink"/>
                 <w:noProof/>
               </w:rPr>
-              <w:t>Listing all music</w:t>
+              <w:t>Section A – Local GUI Browser and editor</w:t>
             </w:r>
             <w:r>
               <w:rPr>
@@ -353,7 +358,7 @@
                 <w:noProof/>
                 <w:webHidden/>
               </w:rPr>
-              <w:instrText xml:space="preserve"> PAGEREF _Toc436264044 \h </w:instrText>
+              <w:instrText xml:space="preserve"> PAGEREF _Toc436286504 \h </w:instrText>
             </w:r>
             <w:r>
               <w:rPr>
@@ -373,7 +378,259 @@
                 <w:noProof/>
                 <w:webHidden/>
               </w:rPr>
-              <w:t>2</w:t>
+              <w:t>3</w:t>
+            </w:r>
+            <w:r>
+              <w:rPr>
+                <w:noProof/>
+                <w:webHidden/>
+              </w:rPr>
+              <w:fldChar w:fldCharType="end"/>
+            </w:r>
+          </w:hyperlink>
+        </w:p>
+        <w:p>
+          <w:pPr>
+            <w:pStyle w:val="TOC2"/>
+            <w:tabs>
+              <w:tab w:val="left" w:pos="880"/>
+              <w:tab w:val="right" w:leader="dot" w:pos="9350"/>
+            </w:tabs>
+            <w:rPr>
+              <w:noProof/>
+              <w:lang w:eastAsia="en-GB"/>
+            </w:rPr>
+          </w:pPr>
+          <w:hyperlink w:anchor="_Toc436286505" w:history="1">
+            <w:r>
+              <w:rPr>
+                <w:rStyle w:val="Hyperlink"/>
+                <w:noProof/>
+              </w:rPr>
+              <w:t>4.1</w:t>
+            </w:r>
+            <w:r>
+              <w:rPr>
+                <w:noProof/>
+                <w:lang w:eastAsia="en-GB"/>
+              </w:rPr>
+              <w:tab/>
+            </w:r>
+            <w:r>
+              <w:rPr>
+                <w:rStyle w:val="Hyperlink"/>
+                <w:noProof/>
+              </w:rPr>
+              <w:t>User Story 1 – As a user I want to View all the MP3 tracks in one particular folder</w:t>
+            </w:r>
+            <w:r>
+              <w:rPr>
+                <w:noProof/>
+                <w:webHidden/>
+              </w:rPr>
+              <w:tab/>
+            </w:r>
+            <w:r>
+              <w:rPr>
+                <w:noProof/>
+                <w:webHidden/>
+              </w:rPr>
+              <w:fldChar w:fldCharType="begin"/>
+            </w:r>
+            <w:r>
+              <w:rPr>
+                <w:noProof/>
+                <w:webHidden/>
+              </w:rPr>
+              <w:instrText xml:space="preserve"> PAGEREF _Toc436286505 \h </w:instrText>
+            </w:r>
+            <w:r>
+              <w:rPr>
+                <w:noProof/>
+                <w:webHidden/>
+              </w:rPr>
+            </w:r>
+            <w:r>
+              <w:rPr>
+                <w:noProof/>
+                <w:webHidden/>
+              </w:rPr>
+              <w:fldChar w:fldCharType="separate"/>
+            </w:r>
+            <w:r>
+              <w:rPr>
+                <w:noProof/>
+                <w:webHidden/>
+              </w:rPr>
+              <w:t>3</w:t>
+            </w:r>
+            <w:r>
+              <w:rPr>
+                <w:noProof/>
+                <w:webHidden/>
+              </w:rPr>
+              <w:fldChar w:fldCharType="end"/>
+            </w:r>
+          </w:hyperlink>
+        </w:p>
+        <w:p>
+          <w:pPr>
+            <w:pStyle w:val="TOC2"/>
+            <w:tabs>
+              <w:tab w:val="left" w:pos="880"/>
+              <w:tab w:val="right" w:leader="dot" w:pos="9350"/>
+            </w:tabs>
+            <w:rPr>
+              <w:noProof/>
+              <w:lang w:eastAsia="en-GB"/>
+            </w:rPr>
+          </w:pPr>
+          <w:hyperlink w:anchor="_Toc436286506" w:history="1">
+            <w:r>
+              <w:rPr>
+                <w:rStyle w:val="Hyperlink"/>
+                <w:noProof/>
+              </w:rPr>
+              <w:t>4.2</w:t>
+            </w:r>
+            <w:r>
+              <w:rPr>
+                <w:noProof/>
+                <w:lang w:eastAsia="en-GB"/>
+              </w:rPr>
+              <w:tab/>
+            </w:r>
+            <w:r>
+              <w:rPr>
+                <w:rStyle w:val="Hyperlink"/>
+                <w:noProof/>
+              </w:rPr>
+              <w:t>User Story 2 – As a user I want to edit the meta-data of my existing music</w:t>
+            </w:r>
+            <w:r>
+              <w:rPr>
+                <w:noProof/>
+                <w:webHidden/>
+              </w:rPr>
+              <w:tab/>
+            </w:r>
+            <w:r>
+              <w:rPr>
+                <w:noProof/>
+                <w:webHidden/>
+              </w:rPr>
+              <w:fldChar w:fldCharType="begin"/>
+            </w:r>
+            <w:r>
+              <w:rPr>
+                <w:noProof/>
+                <w:webHidden/>
+              </w:rPr>
+              <w:instrText xml:space="preserve"> PAGEREF _Toc436286506 \h </w:instrText>
+            </w:r>
+            <w:r>
+              <w:rPr>
+                <w:noProof/>
+                <w:webHidden/>
+              </w:rPr>
+            </w:r>
+            <w:r>
+              <w:rPr>
+                <w:noProof/>
+                <w:webHidden/>
+              </w:rPr>
+              <w:fldChar w:fldCharType="separate"/>
+            </w:r>
+            <w:r>
+              <w:rPr>
+                <w:noProof/>
+                <w:webHidden/>
+              </w:rPr>
+              <w:t>3</w:t>
+            </w:r>
+            <w:r>
+              <w:rPr>
+                <w:noProof/>
+                <w:webHidden/>
+              </w:rPr>
+              <w:fldChar w:fldCharType="end"/>
+            </w:r>
+          </w:hyperlink>
+        </w:p>
+        <w:p>
+          <w:pPr>
+            <w:pStyle w:val="TOC2"/>
+            <w:tabs>
+              <w:tab w:val="left" w:pos="880"/>
+              <w:tab w:val="right" w:leader="dot" w:pos="9350"/>
+            </w:tabs>
+            <w:rPr>
+              <w:noProof/>
+              <w:lang w:eastAsia="en-GB"/>
+            </w:rPr>
+          </w:pPr>
+          <w:hyperlink w:anchor="_Toc436286507" w:history="1">
+            <w:r>
+              <w:rPr>
+                <w:rStyle w:val="Hyperlink"/>
+                <w:noProof/>
+              </w:rPr>
+              <w:t>4.3</w:t>
+            </w:r>
+            <w:r>
+              <w:rPr>
+                <w:noProof/>
+                <w:lang w:eastAsia="en-GB"/>
+              </w:rPr>
+              <w:tab/>
+            </w:r>
+            <w:r>
+              <w:rPr>
+                <w:rStyle w:val="Hyperlink"/>
+                <w:noProof/>
+              </w:rPr>
+              <w:t>User Story 3 – As a user I wish to be able to undo any of my changes</w:t>
+            </w:r>
+            <w:r>
+              <w:rPr>
+                <w:noProof/>
+                <w:webHidden/>
+              </w:rPr>
+              <w:tab/>
+            </w:r>
+            <w:r>
+              <w:rPr>
+                <w:noProof/>
+                <w:webHidden/>
+              </w:rPr>
+              <w:fldChar w:fldCharType="begin"/>
+            </w:r>
+            <w:r>
+              <w:rPr>
+                <w:noProof/>
+                <w:webHidden/>
+              </w:rPr>
+              <w:instrText xml:space="preserve"> PAGEREF _Toc436286507 \h </w:instrText>
+            </w:r>
+            <w:r>
+              <w:rPr>
+                <w:noProof/>
+                <w:webHidden/>
+              </w:rPr>
+            </w:r>
+            <w:r>
+              <w:rPr>
+                <w:noProof/>
+                <w:webHidden/>
+              </w:rPr>
+              <w:fldChar w:fldCharType="separate"/>
+            </w:r>
+            <w:r>
+              <w:rPr>
+                <w:noProof/>
+                <w:webHidden/>
+              </w:rPr>
+              <w:t>3</w:t>
             </w:r>
             <w:r>
               <w:rPr>
@@ -396,7 +653,7 @@
               <w:lang w:eastAsia="en-GB"/>
             </w:rPr>
           </w:pPr>
-          <w:hyperlink w:anchor="_Toc436264045" w:history="1">
+          <w:hyperlink w:anchor="_Toc436286508" w:history="1">
             <w:r>
               <w:rPr>
                 <w:rStyle w:val="Hyperlink"/>
@@ -416,7 +673,7 @@
                 <w:rStyle w:val="Hyperlink"/>
                 <w:noProof/>
               </w:rPr>
-              <w:t>Editing Music</w:t>
+              <w:t>Section B – Web services auto data tagger</w:t>
             </w:r>
             <w:r>
               <w:rPr>
@@ -437,7 +694,7 @@
                 <w:noProof/>
                 <w:webHidden/>
               </w:rPr>
-              <w:instrText xml:space="preserve"> PAGEREF _Toc436264045 \h </w:instrText>
+              <w:instrText xml:space="preserve"> PAGEREF _Toc436286508 \h </w:instrText>
             </w:r>
             <w:r>
               <w:rPr>
@@ -457,7 +714,7 @@
                 <w:noProof/>
                 <w:webHidden/>
               </w:rPr>
-              <w:t>2</w:t>
+              <w:t>3</w:t>
             </w:r>
             <w:r>
               <w:rPr>
@@ -470,9 +727,9 @@
         </w:p>
         <w:p>
           <w:pPr>
-            <w:pStyle w:val="TOC1"/>
+            <w:pStyle w:val="TOC2"/>
             <w:tabs>
-              <w:tab w:val="left" w:pos="440"/>
+              <w:tab w:val="left" w:pos="880"/>
               <w:tab w:val="right" w:leader="dot" w:pos="9350"/>
             </w:tabs>
             <w:rPr>
@@ -480,13 +737,13 @@
               <w:lang w:eastAsia="en-GB"/>
             </w:rPr>
           </w:pPr>
-          <w:hyperlink w:anchor="_Toc436264046" w:history="1">
+          <w:hyperlink w:anchor="_Toc436286509" w:history="1">
             <w:r>
               <w:rPr>
                 <w:rStyle w:val="Hyperlink"/>
                 <w:noProof/>
               </w:rPr>
-              <w:t>6</w:t>
+              <w:t>5.1</w:t>
             </w:r>
             <w:r>
               <w:rPr>
@@ -500,7 +757,7 @@
                 <w:rStyle w:val="Hyperlink"/>
                 <w:noProof/>
               </w:rPr>
-              <w:t>User Story 3</w:t>
+              <w:t>User Story 1</w:t>
             </w:r>
             <w:r>
               <w:rPr>
@@ -521,7 +778,7 @@
                 <w:noProof/>
                 <w:webHidden/>
               </w:rPr>
-              <w:instrText xml:space="preserve"> PAGEREF _Toc436264046 \h </w:instrText>
+              <w:instrText xml:space="preserve"> PAGEREF _Toc436286509 \h </w:instrText>
             </w:r>
             <w:r>
               <w:rPr>
@@ -541,7 +798,91 @@
                 <w:noProof/>
                 <w:webHidden/>
               </w:rPr>
-              <w:t>2</w:t>
+              <w:t>3</w:t>
+            </w:r>
+            <w:r>
+              <w:rPr>
+                <w:noProof/>
+                <w:webHidden/>
+              </w:rPr>
+              <w:fldChar w:fldCharType="end"/>
+            </w:r>
+          </w:hyperlink>
+        </w:p>
+        <w:p>
+          <w:pPr>
+            <w:pStyle w:val="TOC2"/>
+            <w:tabs>
+              <w:tab w:val="left" w:pos="880"/>
+              <w:tab w:val="right" w:leader="dot" w:pos="9350"/>
+            </w:tabs>
+            <w:rPr>
+              <w:noProof/>
+              <w:lang w:eastAsia="en-GB"/>
+            </w:rPr>
+          </w:pPr>
+          <w:hyperlink w:anchor="_Toc436286510" w:history="1">
+            <w:r>
+              <w:rPr>
+                <w:rStyle w:val="Hyperlink"/>
+                <w:noProof/>
+              </w:rPr>
+              <w:t>5.2</w:t>
+            </w:r>
+            <w:r>
+              <w:rPr>
+                <w:noProof/>
+                <w:lang w:eastAsia="en-GB"/>
+              </w:rPr>
+              <w:tab/>
+            </w:r>
+            <w:r>
+              <w:rPr>
+                <w:rStyle w:val="Hyperlink"/>
+                <w:noProof/>
+              </w:rPr>
+              <w:t>User Story 2</w:t>
+            </w:r>
+            <w:r>
+              <w:rPr>
+                <w:noProof/>
+                <w:webHidden/>
+              </w:rPr>
+              <w:tab/>
+            </w:r>
+            <w:r>
+              <w:rPr>
+                <w:noProof/>
+                <w:webHidden/>
+              </w:rPr>
+              <w:fldChar w:fldCharType="begin"/>
+            </w:r>
+            <w:r>
+              <w:rPr>
+                <w:noProof/>
+                <w:webHidden/>
+              </w:rPr>
+              <w:instrText xml:space="preserve"> PAGEREF _Toc436286510 \h </w:instrText>
+            </w:r>
+            <w:r>
+              <w:rPr>
+                <w:noProof/>
+                <w:webHidden/>
+              </w:rPr>
+            </w:r>
+            <w:r>
+              <w:rPr>
+                <w:noProof/>
+                <w:webHidden/>
+              </w:rPr>
+              <w:fldChar w:fldCharType="separate"/>
+            </w:r>
+            <w:r>
+              <w:rPr>
+                <w:noProof/>
+                <w:webHidden/>
+              </w:rPr>
+              <w:t>3</w:t>
             </w:r>
             <w:r>
               <w:rPr>
@@ -573,7 +914,7 @@
       <w:pPr>
         <w:pStyle w:val="Heading1"/>
       </w:pPr>
-      <w:bookmarkStart w:id="0" w:name="_Toc436264042"/>
+      <w:bookmarkStart w:id="0" w:name="_Toc436286502"/>
       <w:r>
         <w:t>Project functions</w:t>
       </w:r>
@@ -624,91 +965,339 @@
       <w:pPr>
         <w:pStyle w:val="Heading1"/>
       </w:pPr>
-      <w:bookmarkStart w:id="1" w:name="_Toc436264043"/>
+      <w:bookmarkStart w:id="1" w:name="_Toc436286503"/>
       <w:r>
         <w:t>Considerations</w:t>
       </w:r>
       <w:bookmarkEnd w:id="1"/>
     </w:p>
     <w:p>
+      <w:pPr>
+        <w:pStyle w:val="ListParagraph"/>
+        <w:numPr>
+          <w:ilvl w:val="0"/>
+          <w:numId w:val="17"/>
+        </w:numPr>
+      </w:pPr>
       <w:r>
         <w:t>The user has a USB device plugged in which contains music files, they also have music files on their local internal hard drive.</w:t>
       </w:r>
     </w:p>
     <w:p>
+      <w:pPr>
+        <w:pStyle w:val="ListParagraph"/>
+        <w:numPr>
+          <w:ilvl w:val="0"/>
+          <w:numId w:val="17"/>
+        </w:numPr>
+      </w:pPr>
       <w:r>
         <w:t>The user has just started the program which is the starting point for each user story.</w:t>
       </w:r>
     </w:p>
     <w:p>
       <w:pPr>
-        <w:rPr>
-          <w:rFonts w:asciiTheme="majorHAnsi" w:eastAsiaTheme="majorEastAsia" w:hAnsiTheme="majorHAnsi" w:cstheme="majorBidi"/>
-          <w:b/>
-          <w:bCs/>
-          <w:smallCaps/>
-          <w:color w:val="000000" w:themeColor="text1"/>
-          <w:sz w:val="36"/>
-          <w:szCs w:val="36"/>
-        </w:rPr>
-      </w:pPr>
-      <w:r>
-        <w:br w:type="page"/>
+        <w:pStyle w:val="ListParagraph"/>
+        <w:numPr>
+          <w:ilvl w:val="0"/>
+          <w:numId w:val="17"/>
+        </w:numPr>
+      </w:pPr>
+      <w:r>
+        <w:t>Our user is called Joanne.</w:t>
       </w:r>
     </w:p>
     <w:p>
       <w:pPr>
-        <w:pStyle w:val="Heading1"/>
-      </w:pPr>
-      <w:bookmarkStart w:id="2" w:name="_Toc436264044"/>
-      <w:r>
-        <w:lastRenderedPageBreak/>
-        <w:t xml:space="preserve">User Story 1 - </w:t>
-      </w:r>
-      <w:r>
-        <w:t>Listing all music</w:t>
-      </w:r>
+        <w:pStyle w:val="ListParagraph"/>
+        <w:numPr>
+          <w:ilvl w:val="1"/>
+          <w:numId w:val="17"/>
+        </w:numPr>
+      </w:pPr>
+      <w:r>
+        <w:t xml:space="preserve">Theirs and all subsequent names are </w:t>
+      </w:r>
+      <w:r>
+        <w:t>fiction</w:t>
+      </w:r>
+      <w:bookmarkStart w:id="2" w:name="_GoBack"/>
       <w:bookmarkEnd w:id="2"/>
     </w:p>
     <w:p>
-      <w:r>
-        <w:t xml:space="preserve">Joanne </w:t>
-      </w:r>
-      <w:r>
-        <w:t>clicks the folder within the application which is known to contain MP3 files. The secondary column displays a list of files that Joanne has within her hard drive. ….</w:t>
+      <w:pPr>
+        <w:pStyle w:val="ListParagraph"/>
+        <w:numPr>
+          <w:ilvl w:val="0"/>
+          <w:numId w:val="17"/>
+        </w:numPr>
+      </w:pPr>
+      <w:r>
+        <w:t>The user stories are divided into two main features:</w:t>
       </w:r>
     </w:p>
     <w:p>
       <w:pPr>
+        <w:pStyle w:val="ListParagraph"/>
+        <w:numPr>
+          <w:ilvl w:val="1"/>
+          <w:numId w:val="17"/>
+        </w:numPr>
+      </w:pPr>
+      <w:r>
+        <w:t>A: Which is the</w:t>
+      </w:r>
+      <w:r>
+        <w:t xml:space="preserve"> interface for browsing mp3 files locally as well as viewing and manually editing meta data.</w:t>
+      </w:r>
+    </w:p>
+    <w:p>
+      <w:pPr>
+        <w:pStyle w:val="ListParagraph"/>
+        <w:numPr>
+          <w:ilvl w:val="1"/>
+          <w:numId w:val="17"/>
+        </w:numPr>
+      </w:pPr>
+      <w:r>
+        <w:t>B: The auto data tagger in which the user can compare the files on their system to web services.</w:t>
+      </w:r>
+    </w:p>
+    <w:p>
+      <w:pPr>
+        <w:pStyle w:val="ListParagraph"/>
+        <w:numPr>
+          <w:ilvl w:val="0"/>
+          <w:numId w:val="17"/>
+        </w:numPr>
+      </w:pPr>
+      <w:r>
+        <w:t>All files worked with are .mp3 files.</w:t>
+      </w:r>
+    </w:p>
+    <w:p>
+      <w:pPr>
         <w:pStyle w:val="Heading1"/>
       </w:pPr>
-      <w:bookmarkStart w:id="3" w:name="_Toc436264045"/>
-      <w:r>
-        <w:t xml:space="preserve">User Story 2 - </w:t>
-      </w:r>
-      <w:r>
-        <w:t>Editing Music</w:t>
+      <w:bookmarkStart w:id="3" w:name="_Toc436286504"/>
+      <w:r>
+        <w:lastRenderedPageBreak/>
+        <w:t>Section A – Local GUI Browser and editor</w:t>
       </w:r>
       <w:bookmarkEnd w:id="3"/>
     </w:p>
     <w:p>
-      <w:r>
-        <w:t>Joanne clicks on one of the tracks in the secondary column in the third section a list of the track’s meta data is displayed Joanne has noted that the artist name is spelt incorrectly. She clicks on the artist box  and correct the spelling mistake. Afterwards she clicks on the save button below and commits her changes. After opening the file on windows explorer she has found that the file artist has been changed to correct spelling</w:t>
-      </w:r>
-    </w:p>
-    <w:p>
-      <w:pPr>
-        <w:pStyle w:val="Heading1"/>
-      </w:pPr>
-      <w:bookmarkStart w:id="4" w:name="_Toc436264046"/>
-      <w:r>
-        <w:t>User Story 3</w:t>
+      <w:pPr>
+        <w:pStyle w:val="Heading2"/>
+      </w:pPr>
+      <w:bookmarkStart w:id="4" w:name="_Toc436286505"/>
+      <w:r>
+        <w:t xml:space="preserve">User Story </w:t>
+      </w:r>
+      <w:r>
+        <w:t>A</w:t>
+      </w:r>
+      <w:r>
+        <w:t xml:space="preserve">1 </w:t>
+      </w:r>
+      <w:r>
+        <w:t>–</w:t>
+      </w:r>
+      <w:r>
+        <w:t xml:space="preserve"> </w:t>
+      </w:r>
+      <w:r>
+        <w:t>As a user I want to View all the MP3 tracks in one particular folder</w:t>
       </w:r>
       <w:bookmarkEnd w:id="4"/>
     </w:p>
     <w:p>
-      <w:bookmarkStart w:id="5" w:name="_GoBack"/>
+      <w:r>
+        <w:t>From the folder tree Joanne can see all the drives she is able to access. This includes her removable drive. Joanne first navigates to their music folder on their C:\\ drive. Joanne as customised their own folder to suit their needs rather sorted by traditional artist then album it is done by gen</w:t>
+      </w:r>
+      <w:r>
+        <w:t>r</w:t>
+      </w:r>
+      <w:r>
+        <w:t>e. Joanne clicks on the TV and Films folder and then to the folder Titled “Avengers”. Joanne does this by double clicking each folder which expands to show a new set of options. Within the “Avengers” folder t</w:t>
+      </w:r>
+      <w:r>
+        <w:t xml:space="preserve">he secondary column displays </w:t>
+      </w:r>
+      <w:r>
+        <w:t>the entire list of MP3 tracks that the album contains.</w:t>
+      </w:r>
+    </w:p>
+    <w:p>
+      <w:pPr>
+        <w:pStyle w:val="Heading2"/>
+      </w:pPr>
+      <w:bookmarkStart w:id="5" w:name="_Toc436286506"/>
+      <w:r>
+        <w:t xml:space="preserve">User Story </w:t>
+      </w:r>
+      <w:r>
+        <w:t>A</w:t>
+      </w:r>
+      <w:r>
+        <w:t xml:space="preserve">2 </w:t>
+      </w:r>
+      <w:r>
+        <w:t>–</w:t>
+      </w:r>
+      <w:r>
+        <w:t xml:space="preserve"> </w:t>
+      </w:r>
+      <w:r>
+        <w:t>As a user I want to e</w:t>
+      </w:r>
+      <w:r>
+        <w:t>dit</w:t>
+      </w:r>
+      <w:r>
+        <w:t xml:space="preserve"> the meta-data of my existing m</w:t>
+      </w:r>
+      <w:r>
+        <w:t>usic</w:t>
+      </w:r>
       <w:bookmarkEnd w:id="5"/>
+    </w:p>
+    <w:p>
+      <w:r>
+        <w:t xml:space="preserve">Joanne </w:t>
+      </w:r>
+      <w:r>
+        <w:t>has already browsed to the album they want to view. (As explored in 4.1). She clicks</w:t>
+      </w:r>
+      <w:r>
+        <w:t xml:space="preserve"> on one of the tracks in the secondary column in the third section a list of the track’s meta data is displayed Joanne has noted that the artist name is spelt incorrectly. She clicks on the artist box  and correct the spelling mistake. Afterwards she clicks on the save button below and commits her changes. After opening the file on windows explorer she has found that the file artist has been changed to correct spelling</w:t>
+      </w:r>
+    </w:p>
+    <w:p>
+      <w:pPr>
+        <w:pStyle w:val="Heading2"/>
+      </w:pPr>
+      <w:bookmarkStart w:id="6" w:name="_Toc436286507"/>
+      <w:r>
+        <w:t xml:space="preserve">User Story </w:t>
+      </w:r>
+      <w:r>
+        <w:t>A</w:t>
+      </w:r>
+      <w:r>
+        <w:t>3</w:t>
+      </w:r>
+      <w:r>
+        <w:t xml:space="preserve"> – As a user I wish to be able to undo any of my changes</w:t>
+      </w:r>
+      <w:bookmarkEnd w:id="6"/>
+    </w:p>
+    <w:p>
+      <w:r>
+        <w:t>Joanne has found another track, this time in \Disney\Mulan folder. They have just finished editing a track titled “Reflection” However they have changed the name of the artist to what they thought was “Danny Hope” and have forgotten the original</w:t>
+      </w:r>
+      <w:r>
+        <w:t xml:space="preserve"> artist for the soundtrack as well as having changed the title of the track to My reflection, another mistake. Joanne clicks the reset button in the bottom section of the third column. A dialogue window appears asking if  Joanne wishes to reverse the changes with two options of Yes and No, they click yes. The values are reloaded from the original source without any changes being committed.</w:t>
+      </w:r>
+    </w:p>
+    <w:p>
+      <w:pPr>
+        <w:pStyle w:val="Heading1"/>
+      </w:pPr>
+      <w:bookmarkStart w:id="7" w:name="_Toc436286508"/>
+      <w:r>
+        <w:t>Section B – Web services auto data tagger</w:t>
+      </w:r>
+      <w:bookmarkEnd w:id="7"/>
+    </w:p>
+    <w:p>
+      <w:pPr>
+        <w:pStyle w:val="Heading2"/>
+      </w:pPr>
+      <w:bookmarkStart w:id="8" w:name="_Toc436286509"/>
+      <w:r>
+        <w:t>User Story B1</w:t>
+      </w:r>
+      <w:bookmarkEnd w:id="8"/>
+      <w:r>
+        <w:t xml:space="preserve"> – As a user I wish to be able to use web services to refine existing metadata</w:t>
+      </w:r>
+    </w:p>
+    <w:p>
+      <w:r>
+        <w:t xml:space="preserve">Joanne has found one of her </w:t>
+      </w:r>
+      <w:r>
+        <w:t>tracks</w:t>
+      </w:r>
+      <w:r>
+        <w:t xml:space="preserve"> incomplete of it’s metadata. While it is partially complete, it is missing the artist, year and genre. Joanne having already selected this file in application clicks the Web Autofill button. A new window appears showing two clearly defined columns values currently held by the file one side while the other showing the best match result. The file has matched accurately, next to each field is a tick box, where Joanne clicks the </w:t>
+      </w:r>
+      <w:proofErr w:type="spellStart"/>
+      <w:r>
+        <w:t>tickbox</w:t>
+      </w:r>
+      <w:proofErr w:type="spellEnd"/>
+      <w:r>
+        <w:t xml:space="preserve"> of each item of metadata they wish to overwrite. </w:t>
+      </w:r>
+      <w:r>
+        <w:t>After selecting, they press save. Joanne is returned to the main window where she sees that the changes have taken place.</w:t>
+      </w:r>
+    </w:p>
+    <w:p>
+      <w:pPr>
+        <w:pStyle w:val="Heading2"/>
+      </w:pPr>
+      <w:r>
+        <w:lastRenderedPageBreak/>
+        <w:t>User Story B2 – As a user I wish to be able to search for track data based on the terms that I search with</w:t>
+      </w:r>
+    </w:p>
+    <w:p>
+      <w:r>
+        <w:t xml:space="preserve">Joanne </w:t>
+      </w:r>
+      <w:r>
+        <w:t xml:space="preserve">is now looking at a track from a different album. Again with metadata missing. She again opens up the Autofill window, but has found the results shown not to be as helpful. This time she decides that she will use a different web service. She does this by clicking the dropdown a the top of the page. It is currently shown as being connected to </w:t>
+      </w:r>
+      <w:proofErr w:type="spellStart"/>
+      <w:r>
+        <w:t>MusicBrainz</w:t>
+      </w:r>
+      <w:proofErr w:type="spellEnd"/>
+      <w:r>
+        <w:t xml:space="preserve"> and instead click on </w:t>
+      </w:r>
+      <w:proofErr w:type="spellStart"/>
+      <w:r>
+        <w:t>Discogs</w:t>
+      </w:r>
+      <w:proofErr w:type="spellEnd"/>
+      <w:r>
+        <w:t>. The new database searches itself and finds a match for the partial meta-data from Joanne’s track. After selecting which values to override Joanne clicks save.</w:t>
+      </w:r>
+    </w:p>
+    <w:p>
+      <w:pPr>
+        <w:pStyle w:val="Heading2"/>
+      </w:pPr>
+      <w:bookmarkStart w:id="9" w:name="_Toc436286510"/>
+      <w:r>
+        <w:t>User Story B</w:t>
+      </w:r>
+      <w:bookmarkEnd w:id="9"/>
+      <w:r>
+        <w:t>3 – As a user I wish to be able to manually search for track data.</w:t>
+      </w:r>
+    </w:p>
+    <w:p>
+      <w:r>
+        <w:t xml:space="preserve">Joanne has ripped a CD to her computer. She knows the name of the songs as it is printed on the CD cover but does not want to have to spend time entering the meta-data for each track. She has located the file in Media Mohawk and open the Autofill window. The song she is currently working with a is currently at the top of the charts. Joanne search the name of the song through the search box in the Autofill window. After pressing search the result is returned which shows </w:t>
+      </w:r>
+      <w:r>
+        <w:t>the correct meta-data for the track. She clicks the select all button which ticks each of the boxes. Joanne then saves the file, finding her previously blank track is now populated with the relevant data.</w:t>
+      </w:r>
     </w:p>
     <w:sectPr>
       <w:headerReference w:type="default" r:id="rId10"/>
@@ -807,7 +1396,7 @@
                 <w:bCs/>
                 <w:noProof/>
               </w:rPr>
-              <w:t>2</w:t>
+              <w:t>4</w:t>
             </w:r>
             <w:r>
               <w:rPr>
@@ -852,7 +1441,7 @@
                 <w:bCs/>
                 <w:noProof/>
               </w:rPr>
-              <w:t>2</w:t>
+              <w:t>4</w:t>
             </w:r>
             <w:r>
               <w:rPr>
@@ -1352,6 +1941,119 @@
     </w:lvl>
   </w:abstractNum>
   <w:abstractNum w:abstractNumId="4" w15:restartNumberingAfterBreak="0">
+    <w:nsid w:val="4F5D7551"/>
+    <w:multiLevelType w:val="hybridMultilevel"/>
+    <w:tmpl w:val="EE828A6E"/>
+    <w:lvl w:ilvl="0" w:tplc="08090001">
+      <w:start w:val="1"/>
+      <w:numFmt w:val="bullet"/>
+      <w:lvlText w:val=""/>
+      <w:lvlJc w:val="left"/>
+      <w:pPr>
+        <w:ind w:left="720" w:hanging="360"/>
+      </w:pPr>
+      <w:rPr>
+        <w:rFonts w:ascii="Symbol" w:hAnsi="Symbol" w:hint="default"/>
+      </w:rPr>
+    </w:lvl>
+    <w:lvl w:ilvl="1" w:tplc="08090003">
+      <w:start w:val="1"/>
+      <w:numFmt w:val="bullet"/>
+      <w:lvlText w:val="o"/>
+      <w:lvlJc w:val="left"/>
+      <w:pPr>
+        <w:ind w:left="1440" w:hanging="360"/>
+      </w:pPr>
+      <w:rPr>
+        <w:rFonts w:ascii="Courier New" w:hAnsi="Courier New" w:cs="Courier New" w:hint="default"/>
+      </w:rPr>
+    </w:lvl>
+    <w:lvl w:ilvl="2" w:tplc="08090005" w:tentative="1">
+      <w:start w:val="1"/>
+      <w:numFmt w:val="bullet"/>
+      <w:lvlText w:val=""/>
+      <w:lvlJc w:val="left"/>
+      <w:pPr>
+        <w:ind w:left="2160" w:hanging="360"/>
+      </w:pPr>
+      <w:rPr>
+        <w:rFonts w:ascii="Wingdings" w:hAnsi="Wingdings" w:hint="default"/>
+      </w:rPr>
+    </w:lvl>
+    <w:lvl w:ilvl="3" w:tplc="08090001" w:tentative="1">
+      <w:start w:val="1"/>
+      <w:numFmt w:val="bullet"/>
+      <w:lvlText w:val=""/>
+      <w:lvlJc w:val="left"/>
+      <w:pPr>
+        <w:ind w:left="2880" w:hanging="360"/>
+      </w:pPr>
+      <w:rPr>
+        <w:rFonts w:ascii="Symbol" w:hAnsi="Symbol" w:hint="default"/>
+      </w:rPr>
+    </w:lvl>
+    <w:lvl w:ilvl="4" w:tplc="08090003" w:tentative="1">
+      <w:start w:val="1"/>
+      <w:numFmt w:val="bullet"/>
+      <w:lvlText w:val="o"/>
+      <w:lvlJc w:val="left"/>
+      <w:pPr>
+        <w:ind w:left="3600" w:hanging="360"/>
+      </w:pPr>
+      <w:rPr>
+        <w:rFonts w:ascii="Courier New" w:hAnsi="Courier New" w:cs="Courier New" w:hint="default"/>
+      </w:rPr>
+    </w:lvl>
+    <w:lvl w:ilvl="5" w:tplc="08090005" w:tentative="1">
+      <w:start w:val="1"/>
+      <w:numFmt w:val="bullet"/>
+      <w:lvlText w:val=""/>
+      <w:lvlJc w:val="left"/>
+      <w:pPr>
+        <w:ind w:left="4320" w:hanging="360"/>
+      </w:pPr>
+      <w:rPr>
+        <w:rFonts w:ascii="Wingdings" w:hAnsi="Wingdings" w:hint="default"/>
+      </w:rPr>
+    </w:lvl>
+    <w:lvl w:ilvl="6" w:tplc="08090001" w:tentative="1">
+      <w:start w:val="1"/>
+      <w:numFmt w:val="bullet"/>
+      <w:lvlText w:val=""/>
+      <w:lvlJc w:val="left"/>
+      <w:pPr>
+        <w:ind w:left="5040" w:hanging="360"/>
+      </w:pPr>
+      <w:rPr>
+        <w:rFonts w:ascii="Symbol" w:hAnsi="Symbol" w:hint="default"/>
+      </w:rPr>
+    </w:lvl>
+    <w:lvl w:ilvl="7" w:tplc="08090003" w:tentative="1">
+      <w:start w:val="1"/>
+      <w:numFmt w:val="bullet"/>
+      <w:lvlText w:val="o"/>
+      <w:lvlJc w:val="left"/>
+      <w:pPr>
+        <w:ind w:left="5760" w:hanging="360"/>
+      </w:pPr>
+      <w:rPr>
+        <w:rFonts w:ascii="Courier New" w:hAnsi="Courier New" w:cs="Courier New" w:hint="default"/>
+      </w:rPr>
+    </w:lvl>
+    <w:lvl w:ilvl="8" w:tplc="08090005" w:tentative="1">
+      <w:start w:val="1"/>
+      <w:numFmt w:val="bullet"/>
+      <w:lvlText w:val=""/>
+      <w:lvlJc w:val="left"/>
+      <w:pPr>
+        <w:ind w:left="6480" w:hanging="360"/>
+      </w:pPr>
+      <w:rPr>
+        <w:rFonts w:ascii="Wingdings" w:hAnsi="Wingdings" w:hint="default"/>
+      </w:rPr>
+    </w:lvl>
+  </w:abstractNum>
+  <w:abstractNum w:abstractNumId="5" w15:restartNumberingAfterBreak="0">
     <w:nsid w:val="77CB7FD1"/>
     <w:multiLevelType w:val="hybridMultilevel"/>
     <w:tmpl w:val="95FA2A60"/>
@@ -1544,6 +2246,9 @@
     <w:abstractNumId w:val="3"/>
   </w:num>
   <w:num w:numId="16">
+    <w:abstractNumId w:val="5"/>
+  </w:num>
+  <w:num w:numId="17">
     <w:abstractNumId w:val="4"/>
   </w:num>
 </w:numbering>
@@ -2180,7 +2885,6 @@
   <w:style w:type="character" w:default="1" w:styleId="DefaultParagraphFont">
     <w:name w:val="Default Paragraph Font"/>
     <w:uiPriority w:val="1"/>
-    <w:semiHidden/>
     <w:unhideWhenUsed/>
   </w:style>
   <w:style w:type="table" w:default="1" w:styleId="TableNormal">
@@ -3140,7 +3844,7 @@
 </file>
 
 <file path=customXml/itemProps2.xml><?xml version="1.0" encoding="utf-8"?>
-<ds:datastoreItem xmlns:ds="http://schemas.openxmlformats.org/officeDocument/2006/customXml" ds:itemID="{569866DF-7567-4110-A822-FC7723D38DBE}">
+<ds:datastoreItem xmlns:ds="http://schemas.openxmlformats.org/officeDocument/2006/customXml" ds:itemID="{0E73383E-0A92-46F0-A48A-1D5DE136995B}">
   <ds:schemaRefs>
     <ds:schemaRef ds:uri="http://schemas.openxmlformats.org/officeDocument/2006/bibliography"/>
   </ds:schemaRefs>

</xml_diff>